<commit_message>
Added a thing for bootstrap
</commit_message>
<xml_diff>
--- a/Planning Doc.docx
+++ b/Planning Doc.docx
@@ -41,7 +41,15 @@
         <w:t xml:space="preserve"> inputs</w:t>
       </w:r>
       <w:r>
-        <w:t>, ph, nutrients, profile/sandy/clay</w:t>
+        <w:t xml:space="preserve">, </w:t>
+      </w:r>
+      <w:proofErr w:type="spellStart"/>
+      <w:r>
+        <w:t>ph</w:t>
+      </w:r>
+      <w:proofErr w:type="spellEnd"/>
+      <w:r>
+        <w:t>, nutrients, profile/sandy/clay</w:t>
       </w:r>
     </w:p>
     <w:p>
@@ -133,6 +141,11 @@
     </w:p>
     <w:p>
       <w:r>
+        <w:t>Plant hardiness</w:t>
+      </w:r>
+    </w:p>
+    <w:p>
+      <w:r>
         <w:t>Weather Data/Rainwater</w:t>
       </w:r>
     </w:p>
@@ -182,23 +195,76 @@
       <w:r>
         <w:t>Celsius or Fahrenheit</w:t>
       </w:r>
+    </w:p>
+    <w:p>
+      <w:r>
+        <w:t>Rainfall</w:t>
+      </w:r>
+    </w:p>
+    <w:p>
+      <w:r>
+        <w:t>Temperature</w:t>
+      </w:r>
+    </w:p>
+    <w:p>
+      <w:r>
+        <w:t>Sunny/Cloudy</w:t>
+      </w:r>
+    </w:p>
+    <w:p/>
+    <w:p>
+      <w:r>
+        <w:t>Useful sites:</w:t>
+      </w:r>
+    </w:p>
+    <w:p>
+      <w:r>
+        <w:t>Cmegroup.com</w:t>
+      </w:r>
+    </w:p>
+    <w:p>
+      <w:hyperlink r:id="rId4" w:history="1">
+        <w:r>
+          <w:rPr>
+            <w:rStyle w:val="Hyperlink"/>
+          </w:rPr>
+          <w:t>https://planthardiness.ars.usda.gov/PHZMWeb/</w:t>
+        </w:r>
+      </w:hyperlink>
+    </w:p>
+    <w:p>
+      <w:hyperlink r:id="rId5" w:history="1">
+        <w:r>
+          <w:rPr>
+            <w:rStyle w:val="Hyperlink"/>
+          </w:rPr>
+          <w:t>https://www.burpee.com/findgrowzone</w:t>
+        </w:r>
+      </w:hyperlink>
+    </w:p>
+    <w:p>
+      <w:hyperlink r:id="rId6" w:history="1">
+        <w:r>
+          <w:rPr>
+            <w:rStyle w:val="Hyperlink"/>
+          </w:rPr>
+          <w:t>https://www.burpee.com/growingcalendar</w:t>
+        </w:r>
+      </w:hyperlink>
+    </w:p>
+    <w:p>
+      <w:hyperlink r:id="rId7" w:history="1">
+        <w:r>
+          <w:rPr>
+            <w:rStyle w:val="Hyperlink"/>
+          </w:rPr>
+          <w:t>https://groundwaterwatch.usgs.gov/default.asp</w:t>
+        </w:r>
+      </w:hyperlink>
+    </w:p>
+    <w:p>
       <w:bookmarkStart w:id="0" w:name="_GoBack"/>
       <w:bookmarkEnd w:id="0"/>
-    </w:p>
-    <w:p>
-      <w:r>
-        <w:t>Rainfall</w:t>
-      </w:r>
-    </w:p>
-    <w:p>
-      <w:r>
-        <w:t>Temperature</w:t>
-      </w:r>
-    </w:p>
-    <w:p>
-      <w:r>
-        <w:t>Sunny/Cloudy</w:t>
-      </w:r>
     </w:p>
     <w:sectPr>
       <w:pgSz w:w="12240" w:h="15840"/>
@@ -629,6 +695,27 @@
     <w:semiHidden/>
     <w:unhideWhenUsed/>
   </w:style>
+  <w:style w:type="character" w:styleId="Hyperlink">
+    <w:name w:val="Hyperlink"/>
+    <w:basedOn w:val="DefaultParagraphFont"/>
+    <w:uiPriority w:val="99"/>
+    <w:unhideWhenUsed/>
+    <w:rsid w:val="00ED637A"/>
+    <w:rPr>
+      <w:color w:val="0563C1" w:themeColor="hyperlink"/>
+      <w:u w:val="single"/>
+    </w:rPr>
+  </w:style>
+  <w:style w:type="character" w:styleId="UnresolvedMention">
+    <w:name w:val="Unresolved Mention"/>
+    <w:basedOn w:val="DefaultParagraphFont"/>
+    <w:uiPriority w:val="99"/>
+    <w:rsid w:val="00ED637A"/>
+    <w:rPr>
+      <w:color w:val="605E5C"/>
+      <w:shd w:val="clear" w:color="auto" w:fill="E1DFDD"/>
+    </w:rPr>
+  </w:style>
 </w:styles>
 </file>
 

</xml_diff>